<commit_message>
updated bpr obj models
</commit_message>
<xml_diff>
--- a/02-Requirement/Supplerende kravspecifikation.docx
+++ b/02-Requirement/Supplerende kravspecifikation.docx
@@ -459,6 +459,26 @@
           <w:szCs w:val="22"/>
         </w:rPr>
         <w:t>Databasen skal designes så den opfylder 3. normalform.</w:t>
+      </w:r>
+    </w:p>
+    <w:p>
+      <w:pPr>
+        <w:pStyle w:val="Normal"/>
+        <w:spacing w:lineRule="exact" w:line="276" w:before="0" w:after="200"/>
+        <w:ind w:left="0" w:right="0" w:hanging="0"/>
+        <w:jc w:val="left"/>
+        <w:rPr>
+          <w:rFonts w:ascii="Calibri" w:hAnsi="Calibri"/>
+          <w:sz w:val="22"/>
+          <w:szCs w:val="22"/>
+        </w:rPr>
+      </w:pPr>
+      <w:r>
+        <w:rPr>
+          <w:rFonts w:ascii="Calibri" w:hAnsi="Calibri"/>
+          <w:sz w:val="22"/>
+          <w:szCs w:val="22"/>
+        </w:rPr>
       </w:r>
     </w:p>
     <w:p>

</xml_diff>